<commit_message>
Update invoice logic and word documend for traccion
</commit_message>
<xml_diff>
--- a/invoice_template.docx
+++ b/invoice_template.docx
@@ -62,59 +62,54 @@
                                 <w:lang w:val="es-ES"/>
                               </w:rPr>
                             </w:pPr>
-                            <w:proofErr w:type="gramStart"/>
                             <w:r>
                               <w:rPr>
                                 <w:rFonts w:ascii="Times New Roman" w:hAnsi="Times New Roman" w:cs="Times New Roman"/>
                                 <w:sz w:val="24"/>
                                 <w:lang w:val="es-ES"/>
                               </w:rPr>
-                              <w:t xml:space="preserve">{{ </w:t>
-                            </w:r>
-                            <w:proofErr w:type="spellStart"/>
+                              <w:t xml:space="preserve">{{ customer_name }},  </w:t>
+                            </w:r>
                             <w:r>
                               <w:rPr>
                                 <w:rFonts w:ascii="Times New Roman" w:hAnsi="Times New Roman" w:cs="Times New Roman"/>
                                 <w:sz w:val="24"/>
                                 <w:lang w:val="es-ES"/>
                               </w:rPr>
-                              <w:t>customer</w:t>
-                            </w:r>
-                            <w:proofErr w:type="gramEnd"/>
+                              <w:t xml:space="preserve">                                                                                               </w:t>
+                            </w:r>
                             <w:r>
                               <w:rPr>
                                 <w:rFonts w:ascii="Times New Roman" w:hAnsi="Times New Roman" w:cs="Times New Roman"/>
                                 <w:sz w:val="24"/>
                                 <w:lang w:val="es-ES"/>
                               </w:rPr>
-                              <w:t>_</w:t>
-                            </w:r>
-                            <w:proofErr w:type="gramStart"/>
-                            <w:r>
+                              <w:t>Quito, {{ date }}</w:t>
+                            </w:r>
+                          </w:p>
+                          <w:p>
+                            <w:pPr>
                               <w:rPr>
                                 <w:rFonts w:ascii="Times New Roman" w:hAnsi="Times New Roman" w:cs="Times New Roman"/>
                                 <w:sz w:val="24"/>
                                 <w:lang w:val="es-ES"/>
                               </w:rPr>
-                              <w:t>name</w:t>
-                            </w:r>
-                            <w:proofErr w:type="spellEnd"/>
+                            </w:pPr>
                             <w:r>
                               <w:rPr>
                                 <w:rFonts w:ascii="Times New Roman" w:hAnsi="Times New Roman" w:cs="Times New Roman"/>
                                 <w:sz w:val="24"/>
                                 <w:lang w:val="es-ES"/>
                               </w:rPr>
-                              <w:t xml:space="preserve"> }</w:t>
-                            </w:r>
-                            <w:proofErr w:type="gramEnd"/>
+                              <w:t xml:space="preserve">{{ </w:t>
+                            </w:r>
                             <w:r>
                               <w:rPr>
                                 <w:rFonts w:ascii="Times New Roman" w:hAnsi="Times New Roman" w:cs="Times New Roman"/>
                                 <w:sz w:val="24"/>
                                 <w:lang w:val="es-ES"/>
                               </w:rPr>
-                              <w:t xml:space="preserve">},  </w:t>
+                              <w:t>ubicaci</w:t>
                             </w:r>
                             <w:r>
                               <w:rPr>
@@ -122,7 +117,7 @@
                                 <w:sz w:val="24"/>
                                 <w:lang w:val="es-ES"/>
                               </w:rPr>
-                              <w:t xml:space="preserve">                                                                                               </w:t>
+                              <w:t>o</w:t>
                             </w:r>
                             <w:r>
                               <w:rPr>
@@ -130,78 +125,7 @@
                                 <w:sz w:val="24"/>
                                 <w:lang w:val="es-ES"/>
                               </w:rPr>
-                              <w:t xml:space="preserve">Quito, </w:t>
-                            </w:r>
-                            <w:proofErr w:type="gramStart"/>
-                            <w:r>
-                              <w:rPr>
-                                <w:rFonts w:ascii="Times New Roman" w:hAnsi="Times New Roman" w:cs="Times New Roman"/>
-                                <w:sz w:val="24"/>
-                                <w:lang w:val="es-ES"/>
-                              </w:rPr>
-                              <w:t>{{ date</w:t>
-                            </w:r>
-                            <w:proofErr w:type="gramEnd"/>
-                            <w:r>
-                              <w:rPr>
-                                <w:rFonts w:ascii="Times New Roman" w:hAnsi="Times New Roman" w:cs="Times New Roman"/>
-                                <w:sz w:val="24"/>
-                                <w:lang w:val="es-ES"/>
-                              </w:rPr>
-                              <w:t xml:space="preserve"> }}</w:t>
-                            </w:r>
-                          </w:p>
-                          <w:p>
-                            <w:pPr>
-                              <w:rPr>
-                                <w:rFonts w:ascii="Times New Roman" w:hAnsi="Times New Roman" w:cs="Times New Roman"/>
-                                <w:sz w:val="24"/>
-                                <w:lang w:val="es-ES"/>
-                              </w:rPr>
-                            </w:pPr>
-                            <w:proofErr w:type="gramStart"/>
-                            <w:r>
-                              <w:rPr>
-                                <w:rFonts w:ascii="Times New Roman" w:hAnsi="Times New Roman" w:cs="Times New Roman"/>
-                                <w:sz w:val="24"/>
-                                <w:lang w:val="es-ES"/>
-                              </w:rPr>
-                              <w:t xml:space="preserve">{{ </w:t>
-                            </w:r>
-                            <w:proofErr w:type="spellStart"/>
-                            <w:r>
-                              <w:rPr>
-                                <w:rFonts w:ascii="Times New Roman" w:hAnsi="Times New Roman" w:cs="Times New Roman"/>
-                                <w:sz w:val="24"/>
-                                <w:lang w:val="es-ES"/>
-                              </w:rPr>
-                              <w:t>ubicaci</w:t>
-                            </w:r>
-                            <w:r>
-                              <w:rPr>
-                                <w:rFonts w:ascii="Times New Roman" w:hAnsi="Times New Roman" w:cs="Times New Roman"/>
-                                <w:sz w:val="24"/>
-                                <w:lang w:val="es-ES"/>
-                              </w:rPr>
-                              <w:t>o</w:t>
-                            </w:r>
-                            <w:r>
-                              <w:rPr>
-                                <w:rFonts w:ascii="Times New Roman" w:hAnsi="Times New Roman" w:cs="Times New Roman"/>
-                                <w:sz w:val="24"/>
-                                <w:lang w:val="es-ES"/>
-                              </w:rPr>
-                              <w:t>n</w:t>
-                            </w:r>
-                            <w:proofErr w:type="spellEnd"/>
-                            <w:proofErr w:type="gramEnd"/>
-                            <w:r>
-                              <w:rPr>
-                                <w:rFonts w:ascii="Times New Roman" w:hAnsi="Times New Roman" w:cs="Times New Roman"/>
-                                <w:sz w:val="24"/>
-                                <w:lang w:val="es-ES"/>
-                              </w:rPr>
-                              <w:t xml:space="preserve"> </w:t>
+                              <w:t xml:space="preserve">n </w:t>
                             </w:r>
                             <w:r>
                               <w:rPr>
@@ -1510,7 +1434,6 @@
                               </w:rPr>
                               <w:t xml:space="preserve"> </w:t>
                             </w:r>
-                            <w:proofErr w:type="gramStart"/>
                             <w:r>
                               <w:rPr>
                                 <w:rFonts w:ascii="Times New Roman" w:hAnsi="Times New Roman" w:cs="Times New Roman"/>
@@ -1522,9 +1445,21 @@
                                   <w14:bevel/>
                                 </w14:textOutline>
                               </w:rPr>
-                              <w:t xml:space="preserve">{{ </w:t>
-                            </w:r>
-                            <w:proofErr w:type="spellStart"/>
+                              <w:t>{{ floors }} pisos</w:t>
+                            </w:r>
+                            <w:r>
+                              <w:rPr>
+                                <w:rFonts w:ascii="Times New Roman" w:eastAsia="Times New Roman" w:hAnsi="Times New Roman" w:cs="Times New Roman"/>
+                                <w:sz w:val="24"/>
+                                <w:lang w:val="es-ES"/>
+                                <w14:textOutline w14:w="9525" w14:cap="rnd" w14:cmpd="sng" w14:algn="ctr">
+                                  <w14:noFill/>
+                                  <w14:prstDash w14:val="solid"/>
+                                  <w14:bevel/>
+                                </w14:textOutline>
+                              </w:rPr>
+                              <w:t xml:space="preserve"> </w:t>
+                            </w:r>
                             <w:r>
                               <w:rPr>
                                 <w:rFonts w:ascii="Times New Roman" w:hAnsi="Times New Roman" w:cs="Times New Roman"/>
@@ -1536,78 +1471,7 @@
                                   <w14:bevel/>
                                 </w14:textOutline>
                               </w:rPr>
-                              <w:t>floors</w:t>
-                            </w:r>
-                            <w:proofErr w:type="spellEnd"/>
-                            <w:proofErr w:type="gramEnd"/>
-                            <w:r>
-                              <w:rPr>
-                                <w:rFonts w:ascii="Times New Roman" w:hAnsi="Times New Roman" w:cs="Times New Roman"/>
-                                <w:sz w:val="24"/>
-                                <w:lang w:val="es-ES"/>
-                                <w14:textOutline w14:w="9525" w14:cap="rnd" w14:cmpd="sng" w14:algn="ctr">
-                                  <w14:noFill/>
-                                  <w14:prstDash w14:val="solid"/>
-                                  <w14:bevel/>
-                                </w14:textOutline>
-                              </w:rPr>
-                              <w:t xml:space="preserve"> }} pisos</w:t>
-                            </w:r>
-                            <w:r>
-                              <w:rPr>
-                                <w:rFonts w:ascii="Times New Roman" w:eastAsia="Times New Roman" w:hAnsi="Times New Roman" w:cs="Times New Roman"/>
-                                <w:sz w:val="24"/>
-                                <w:lang w:val="es-ES"/>
-                                <w14:textOutline w14:w="9525" w14:cap="rnd" w14:cmpd="sng" w14:algn="ctr">
-                                  <w14:noFill/>
-                                  <w14:prstDash w14:val="solid"/>
-                                  <w14:bevel/>
-                                </w14:textOutline>
-                              </w:rPr>
-                              <w:t xml:space="preserve"> </w:t>
-                            </w:r>
-                            <w:proofErr w:type="gramStart"/>
-                            <w:r>
-                              <w:rPr>
-                                <w:rFonts w:ascii="Times New Roman" w:hAnsi="Times New Roman" w:cs="Times New Roman"/>
-                                <w:sz w:val="24"/>
-                                <w:lang w:val="es-ES"/>
-                                <w14:textOutline w14:w="9525" w14:cap="rnd" w14:cmpd="sng" w14:algn="ctr">
-                                  <w14:noFill/>
-                                  <w14:prstDash w14:val="solid"/>
-                                  <w14:bevel/>
-                                </w14:textOutline>
-                              </w:rPr>
-                              <w:t xml:space="preserve">{{ </w:t>
-                            </w:r>
-                            <w:proofErr w:type="spellStart"/>
-                            <w:r>
-                              <w:rPr>
-                                <w:rFonts w:ascii="Times New Roman" w:hAnsi="Times New Roman" w:cs="Times New Roman"/>
-                                <w:sz w:val="24"/>
-                                <w:lang w:val="es-ES"/>
-                                <w14:textOutline w14:w="9525" w14:cap="rnd" w14:cmpd="sng" w14:algn="ctr">
-                                  <w14:noFill/>
-                                  <w14:prstDash w14:val="solid"/>
-                                  <w14:bevel/>
-                                </w14:textOutline>
-                              </w:rPr>
-                              <w:t>persons</w:t>
-                            </w:r>
-                            <w:proofErr w:type="spellEnd"/>
-                            <w:proofErr w:type="gramEnd"/>
-                            <w:r>
-                              <w:rPr>
-                                <w:rFonts w:ascii="Times New Roman" w:hAnsi="Times New Roman" w:cs="Times New Roman"/>
-                                <w:sz w:val="24"/>
-                                <w:lang w:val="es-ES"/>
-                                <w14:textOutline w14:w="9525" w14:cap="rnd" w14:cmpd="sng" w14:algn="ctr">
-                                  <w14:noFill/>
-                                  <w14:prstDash w14:val="solid"/>
-                                  <w14:bevel/>
-                                </w14:textOutline>
-                              </w:rPr>
-                              <w:t xml:space="preserve"> }} personas </w:t>
+                              <w:t xml:space="preserve">{{ persons }} personas </w:t>
                             </w:r>
                           </w:p>
                           <w:p>
@@ -2578,72 +2442,36 @@
                                       <w:sz w:val="23"/>
                                       <w:lang w:val="es-ES"/>
                                     </w:rPr>
-                                    <w:t xml:space="preserve">{{ </w:t>
-                                  </w:r>
-                                  <w:proofErr w:type="spellStart"/>
+                                    <w:t xml:space="preserve">{{ floors }} </w:t>
+                                  </w:r>
+                                  <w:r>
+                                    <w:rPr>
+                                      <w:rFonts w:ascii="Trebuchet MS" w:eastAsia="Trebuchet MS" w:hAnsi="Trebuchet MS" w:cs="Trebuchet MS"/>
+                                      <w:sz w:val="23"/>
+                                    </w:rPr>
+                                    <w:t xml:space="preserve">paradas, con una capacidad nominal de </w:t>
+                                  </w:r>
                                   <w:r>
                                     <w:rPr>
                                       <w:rFonts w:ascii="Trebuchet MS" w:eastAsia="Trebuchet MS" w:hAnsi="Trebuchet MS" w:cs="Trebuchet MS"/>
                                       <w:sz w:val="23"/>
                                       <w:lang w:val="es-ES"/>
                                     </w:rPr>
-                                    <w:t>floors</w:t>
-                                  </w:r>
-                                  <w:proofErr w:type="spellEnd"/>
+                                    <w:t>{{ capacity }</w:t>
+                                  </w:r>
                                   <w:r>
                                     <w:rPr>
                                       <w:rFonts w:ascii="Trebuchet MS" w:eastAsia="Trebuchet MS" w:hAnsi="Trebuchet MS" w:cs="Trebuchet MS"/>
                                       <w:sz w:val="23"/>
                                       <w:lang w:val="es-ES"/>
                                     </w:rPr>
-                                    <w:t xml:space="preserve"> }} </w:t>
+                                    <w:t>}</w:t>
                                   </w:r>
                                   <w:r>
                                     <w:rPr>
                                       <w:rFonts w:ascii="Trebuchet MS" w:eastAsia="Trebuchet MS" w:hAnsi="Trebuchet MS" w:cs="Trebuchet MS"/>
                                       <w:sz w:val="23"/>
                                     </w:rPr>
-                                    <w:t xml:space="preserve">paradas, con una capacidad nominal de </w:t>
-                                  </w:r>
-                                  <w:r>
-                                    <w:rPr>
-                                      <w:rFonts w:ascii="Trebuchet MS" w:eastAsia="Trebuchet MS" w:hAnsi="Trebuchet MS" w:cs="Trebuchet MS"/>
-                                      <w:sz w:val="23"/>
-                                      <w:lang w:val="es-ES"/>
-                                    </w:rPr>
-                                    <w:t xml:space="preserve">{{ </w:t>
-                                  </w:r>
-                                  <w:proofErr w:type="spellStart"/>
-                                  <w:r>
-                                    <w:rPr>
-                                      <w:rFonts w:ascii="Trebuchet MS" w:eastAsia="Trebuchet MS" w:hAnsi="Trebuchet MS" w:cs="Trebuchet MS"/>
-                                      <w:sz w:val="23"/>
-                                      <w:lang w:val="es-ES"/>
-                                    </w:rPr>
-                                    <w:t>capacity</w:t>
-                                  </w:r>
-                                  <w:proofErr w:type="spellEnd"/>
-                                  <w:r>
-                                    <w:rPr>
-                                      <w:rFonts w:ascii="Trebuchet MS" w:eastAsia="Trebuchet MS" w:hAnsi="Trebuchet MS" w:cs="Trebuchet MS"/>
-                                      <w:sz w:val="23"/>
-                                      <w:lang w:val="es-ES"/>
-                                    </w:rPr>
-                                    <w:t xml:space="preserve"> }</w:t>
-                                  </w:r>
-                                  <w:r>
-                                    <w:rPr>
-                                      <w:rFonts w:ascii="Trebuchet MS" w:eastAsia="Trebuchet MS" w:hAnsi="Trebuchet MS" w:cs="Trebuchet MS"/>
-                                      <w:sz w:val="23"/>
-                                      <w:lang w:val="es-ES"/>
-                                    </w:rPr>
-                                    <w:t>}</w:t>
-                                  </w:r>
-                                  <w:r>
-                                    <w:rPr>
-                                      <w:rFonts w:ascii="Trebuchet MS" w:eastAsia="Trebuchet MS" w:hAnsi="Trebuchet MS" w:cs="Trebuchet MS"/>
-                                      <w:sz w:val="23"/>
-                                    </w:rPr>
                                     <w:t xml:space="preserve">, capacidad para </w:t>
                                   </w:r>
                                   <w:r>
@@ -2659,14 +2487,12 @@
                                     </w:rPr>
                                     <w:t xml:space="preserve">{{ </w:t>
                                   </w:r>
-                                  <w:proofErr w:type="spellStart"/>
                                   <w:r>
                                     <w:rPr>
                                       <w:lang w:val="es-ES"/>
                                     </w:rPr>
                                     <w:t>persons</w:t>
                                   </w:r>
-                                  <w:proofErr w:type="spellEnd"/>
                                   <w:r>
                                     <w:rPr>
                                       <w:lang w:val="es-ES"/>
@@ -2765,7 +2591,6 @@
                                   <w:pPr>
                                     <w:ind w:left="163"/>
                                   </w:pPr>
-                                  <w:proofErr w:type="gramStart"/>
                                   <w:r>
                                     <w:rPr>
                                       <w:rFonts w:ascii="Tahoma" w:eastAsia="Tahoma" w:hAnsi="Tahoma" w:cs="Tahoma"/>
@@ -2773,9 +2598,8 @@
                                       <w:sz w:val="23"/>
                                       <w:lang w:val="en-US"/>
                                     </w:rPr>
-                                    <w:t xml:space="preserve">{{ </w:t>
-                                  </w:r>
-                                  <w:proofErr w:type="spellStart"/>
+                                    <w:t>{{ grand_</w:t>
+                                  </w:r>
                                   <w:r>
                                     <w:rPr>
                                       <w:rFonts w:ascii="Tahoma" w:eastAsia="Tahoma" w:hAnsi="Tahoma" w:cs="Tahoma"/>
@@ -2783,28 +2607,8 @@
                                       <w:sz w:val="23"/>
                                       <w:lang w:val="en-US"/>
                                     </w:rPr>
-                                    <w:t>grand</w:t>
-                                  </w:r>
-                                  <w:proofErr w:type="gramEnd"/>
-                                  <w:r>
-                                    <w:rPr>
-                                      <w:rFonts w:ascii="Tahoma" w:eastAsia="Tahoma" w:hAnsi="Tahoma" w:cs="Tahoma"/>
-                                      <w:b/>
-                                      <w:sz w:val="23"/>
-                                      <w:lang w:val="en-US"/>
-                                    </w:rPr>
-                                    <w:t>_</w:t>
-                                  </w:r>
-                                  <w:r>
-                                    <w:rPr>
-                                      <w:rFonts w:ascii="Tahoma" w:eastAsia="Tahoma" w:hAnsi="Tahoma" w:cs="Tahoma"/>
-                                      <w:b/>
-                                      <w:sz w:val="23"/>
-                                      <w:lang w:val="en-US"/>
-                                    </w:rPr>
                                     <w:t>venta</w:t>
                                   </w:r>
-                                  <w:proofErr w:type="spellEnd"/>
                                   <w:r>
                                     <w:rPr>
                                       <w:rFonts w:ascii="Tahoma" w:eastAsia="Tahoma" w:hAnsi="Tahoma" w:cs="Tahoma"/>
@@ -2843,7 +2647,6 @@
                                   <w:pPr>
                                     <w:ind w:left="235"/>
                                   </w:pPr>
-                                  <w:proofErr w:type="gramStart"/>
                                   <w:r>
                                     <w:rPr>
                                       <w:rFonts w:ascii="Tahoma" w:eastAsia="Tahoma" w:hAnsi="Tahoma" w:cs="Tahoma"/>
@@ -2851,9 +2654,8 @@
                                       <w:sz w:val="23"/>
                                       <w:lang w:val="en-US"/>
                                     </w:rPr>
-                                    <w:t xml:space="preserve">{{ </w:t>
-                                  </w:r>
-                                  <w:proofErr w:type="spellStart"/>
+                                    <w:t>{{ grand_</w:t>
+                                  </w:r>
                                   <w:r>
                                     <w:rPr>
                                       <w:rFonts w:ascii="Tahoma" w:eastAsia="Tahoma" w:hAnsi="Tahoma" w:cs="Tahoma"/>
@@ -2861,28 +2663,8 @@
                                       <w:sz w:val="23"/>
                                       <w:lang w:val="en-US"/>
                                     </w:rPr>
-                                    <w:t>grand</w:t>
-                                  </w:r>
-                                  <w:proofErr w:type="gramEnd"/>
-                                  <w:r>
-                                    <w:rPr>
-                                      <w:rFonts w:ascii="Tahoma" w:eastAsia="Tahoma" w:hAnsi="Tahoma" w:cs="Tahoma"/>
-                                      <w:b/>
-                                      <w:sz w:val="23"/>
-                                      <w:lang w:val="en-US"/>
-                                    </w:rPr>
-                                    <w:t>_</w:t>
-                                  </w:r>
-                                  <w:r>
-                                    <w:rPr>
-                                      <w:rFonts w:ascii="Tahoma" w:eastAsia="Tahoma" w:hAnsi="Tahoma" w:cs="Tahoma"/>
-                                      <w:b/>
-                                      <w:sz w:val="23"/>
-                                      <w:lang w:val="en-US"/>
-                                    </w:rPr>
                                     <w:t>venta</w:t>
                                   </w:r>
-                                  <w:proofErr w:type="spellEnd"/>
                                   <w:r>
                                     <w:rPr>
                                       <w:rFonts w:ascii="Tahoma" w:eastAsia="Tahoma" w:hAnsi="Tahoma" w:cs="Tahoma"/>
@@ -2951,7 +2733,6 @@
                                   <w:pPr>
                                     <w:ind w:left="235"/>
                                   </w:pPr>
-                                  <w:proofErr w:type="gramStart"/>
                                   <w:r>
                                     <w:rPr>
                                       <w:rFonts w:ascii="Tahoma" w:eastAsia="Tahoma" w:hAnsi="Tahoma" w:cs="Tahoma"/>
@@ -2959,9 +2740,8 @@
                                       <w:sz w:val="23"/>
                                       <w:lang w:val="en-US"/>
                                     </w:rPr>
-                                    <w:t xml:space="preserve">{{ </w:t>
-                                  </w:r>
-                                  <w:proofErr w:type="spellStart"/>
+                                    <w:t>{{ grand_</w:t>
+                                  </w:r>
                                   <w:r>
                                     <w:rPr>
                                       <w:rFonts w:ascii="Tahoma" w:eastAsia="Tahoma" w:hAnsi="Tahoma" w:cs="Tahoma"/>
@@ -2969,28 +2749,8 @@
                                       <w:sz w:val="23"/>
                                       <w:lang w:val="en-US"/>
                                     </w:rPr>
-                                    <w:t>grand</w:t>
-                                  </w:r>
-                                  <w:proofErr w:type="gramEnd"/>
-                                  <w:r>
-                                    <w:rPr>
-                                      <w:rFonts w:ascii="Tahoma" w:eastAsia="Tahoma" w:hAnsi="Tahoma" w:cs="Tahoma"/>
-                                      <w:b/>
-                                      <w:sz w:val="23"/>
-                                      <w:lang w:val="en-US"/>
-                                    </w:rPr>
-                                    <w:t>_</w:t>
-                                  </w:r>
-                                  <w:r>
-                                    <w:rPr>
-                                      <w:rFonts w:ascii="Tahoma" w:eastAsia="Tahoma" w:hAnsi="Tahoma" w:cs="Tahoma"/>
-                                      <w:b/>
-                                      <w:sz w:val="23"/>
-                                      <w:lang w:val="en-US"/>
-                                    </w:rPr>
                                     <w:t>venta</w:t>
                                   </w:r>
-                                  <w:proofErr w:type="spellEnd"/>
                                   <w:r>
                                     <w:rPr>
                                       <w:rFonts w:ascii="Tahoma" w:eastAsia="Tahoma" w:hAnsi="Tahoma" w:cs="Tahoma"/>
@@ -3284,72 +3044,36 @@
                                 <w:sz w:val="23"/>
                                 <w:lang w:val="es-ES"/>
                               </w:rPr>
-                              <w:t xml:space="preserve">{{ </w:t>
-                            </w:r>
-                            <w:proofErr w:type="spellStart"/>
+                              <w:t xml:space="preserve">{{ floors }} </w:t>
+                            </w:r>
+                            <w:r>
+                              <w:rPr>
+                                <w:rFonts w:ascii="Trebuchet MS" w:eastAsia="Trebuchet MS" w:hAnsi="Trebuchet MS" w:cs="Trebuchet MS"/>
+                                <w:sz w:val="23"/>
+                              </w:rPr>
+                              <w:t xml:space="preserve">paradas, con una capacidad nominal de </w:t>
+                            </w:r>
                             <w:r>
                               <w:rPr>
                                 <w:rFonts w:ascii="Trebuchet MS" w:eastAsia="Trebuchet MS" w:hAnsi="Trebuchet MS" w:cs="Trebuchet MS"/>
                                 <w:sz w:val="23"/>
                                 <w:lang w:val="es-ES"/>
                               </w:rPr>
-                              <w:t>floors</w:t>
-                            </w:r>
-                            <w:proofErr w:type="spellEnd"/>
+                              <w:t>{{ capacity }</w:t>
+                            </w:r>
                             <w:r>
                               <w:rPr>
                                 <w:rFonts w:ascii="Trebuchet MS" w:eastAsia="Trebuchet MS" w:hAnsi="Trebuchet MS" w:cs="Trebuchet MS"/>
                                 <w:sz w:val="23"/>
                                 <w:lang w:val="es-ES"/>
                               </w:rPr>
-                              <w:t xml:space="preserve"> }} </w:t>
+                              <w:t>}</w:t>
                             </w:r>
                             <w:r>
                               <w:rPr>
                                 <w:rFonts w:ascii="Trebuchet MS" w:eastAsia="Trebuchet MS" w:hAnsi="Trebuchet MS" w:cs="Trebuchet MS"/>
                                 <w:sz w:val="23"/>
                               </w:rPr>
-                              <w:t xml:space="preserve">paradas, con una capacidad nominal de </w:t>
-                            </w:r>
-                            <w:r>
-                              <w:rPr>
-                                <w:rFonts w:ascii="Trebuchet MS" w:eastAsia="Trebuchet MS" w:hAnsi="Trebuchet MS" w:cs="Trebuchet MS"/>
-                                <w:sz w:val="23"/>
-                                <w:lang w:val="es-ES"/>
-                              </w:rPr>
-                              <w:t xml:space="preserve">{{ </w:t>
-                            </w:r>
-                            <w:proofErr w:type="spellStart"/>
-                            <w:r>
-                              <w:rPr>
-                                <w:rFonts w:ascii="Trebuchet MS" w:eastAsia="Trebuchet MS" w:hAnsi="Trebuchet MS" w:cs="Trebuchet MS"/>
-                                <w:sz w:val="23"/>
-                                <w:lang w:val="es-ES"/>
-                              </w:rPr>
-                              <w:t>capacity</w:t>
-                            </w:r>
-                            <w:proofErr w:type="spellEnd"/>
-                            <w:r>
-                              <w:rPr>
-                                <w:rFonts w:ascii="Trebuchet MS" w:eastAsia="Trebuchet MS" w:hAnsi="Trebuchet MS" w:cs="Trebuchet MS"/>
-                                <w:sz w:val="23"/>
-                                <w:lang w:val="es-ES"/>
-                              </w:rPr>
-                              <w:t xml:space="preserve"> }</w:t>
-                            </w:r>
-                            <w:r>
-                              <w:rPr>
-                                <w:rFonts w:ascii="Trebuchet MS" w:eastAsia="Trebuchet MS" w:hAnsi="Trebuchet MS" w:cs="Trebuchet MS"/>
-                                <w:sz w:val="23"/>
-                                <w:lang w:val="es-ES"/>
-                              </w:rPr>
-                              <w:t>}</w:t>
-                            </w:r>
-                            <w:r>
-                              <w:rPr>
-                                <w:rFonts w:ascii="Trebuchet MS" w:eastAsia="Trebuchet MS" w:hAnsi="Trebuchet MS" w:cs="Trebuchet MS"/>
-                                <w:sz w:val="23"/>
-                              </w:rPr>
                               <w:t xml:space="preserve">, capacidad para </w:t>
                             </w:r>
                             <w:r>
@@ -3365,14 +3089,12 @@
                               </w:rPr>
                               <w:t xml:space="preserve">{{ </w:t>
                             </w:r>
-                            <w:proofErr w:type="spellStart"/>
                             <w:r>
                               <w:rPr>
                                 <w:lang w:val="es-ES"/>
                               </w:rPr>
                               <w:t>persons</w:t>
                             </w:r>
-                            <w:proofErr w:type="spellEnd"/>
                             <w:r>
                               <w:rPr>
                                 <w:lang w:val="es-ES"/>
@@ -3471,7 +3193,6 @@
                             <w:pPr>
                               <w:ind w:left="163"/>
                             </w:pPr>
-                            <w:proofErr w:type="gramStart"/>
                             <w:r>
                               <w:rPr>
                                 <w:rFonts w:ascii="Tahoma" w:eastAsia="Tahoma" w:hAnsi="Tahoma" w:cs="Tahoma"/>
@@ -3479,9 +3200,8 @@
                                 <w:sz w:val="23"/>
                                 <w:lang w:val="en-US"/>
                               </w:rPr>
-                              <w:t xml:space="preserve">{{ </w:t>
-                            </w:r>
-                            <w:proofErr w:type="spellStart"/>
+                              <w:t>{{ grand_</w:t>
+                            </w:r>
                             <w:r>
                               <w:rPr>
                                 <w:rFonts w:ascii="Tahoma" w:eastAsia="Tahoma" w:hAnsi="Tahoma" w:cs="Tahoma"/>
@@ -3489,28 +3209,8 @@
                                 <w:sz w:val="23"/>
                                 <w:lang w:val="en-US"/>
                               </w:rPr>
-                              <w:t>grand</w:t>
-                            </w:r>
-                            <w:proofErr w:type="gramEnd"/>
-                            <w:r>
-                              <w:rPr>
-                                <w:rFonts w:ascii="Tahoma" w:eastAsia="Tahoma" w:hAnsi="Tahoma" w:cs="Tahoma"/>
-                                <w:b/>
-                                <w:sz w:val="23"/>
-                                <w:lang w:val="en-US"/>
-                              </w:rPr>
-                              <w:t>_</w:t>
-                            </w:r>
-                            <w:r>
-                              <w:rPr>
-                                <w:rFonts w:ascii="Tahoma" w:eastAsia="Tahoma" w:hAnsi="Tahoma" w:cs="Tahoma"/>
-                                <w:b/>
-                                <w:sz w:val="23"/>
-                                <w:lang w:val="en-US"/>
-                              </w:rPr>
                               <w:t>venta</w:t>
                             </w:r>
-                            <w:proofErr w:type="spellEnd"/>
                             <w:r>
                               <w:rPr>
                                 <w:rFonts w:ascii="Tahoma" w:eastAsia="Tahoma" w:hAnsi="Tahoma" w:cs="Tahoma"/>
@@ -3549,7 +3249,6 @@
                             <w:pPr>
                               <w:ind w:left="235"/>
                             </w:pPr>
-                            <w:proofErr w:type="gramStart"/>
                             <w:r>
                               <w:rPr>
                                 <w:rFonts w:ascii="Tahoma" w:eastAsia="Tahoma" w:hAnsi="Tahoma" w:cs="Tahoma"/>
@@ -3557,9 +3256,8 @@
                                 <w:sz w:val="23"/>
                                 <w:lang w:val="en-US"/>
                               </w:rPr>
-                              <w:t xml:space="preserve">{{ </w:t>
-                            </w:r>
-                            <w:proofErr w:type="spellStart"/>
+                              <w:t>{{ grand_</w:t>
+                            </w:r>
                             <w:r>
                               <w:rPr>
                                 <w:rFonts w:ascii="Tahoma" w:eastAsia="Tahoma" w:hAnsi="Tahoma" w:cs="Tahoma"/>
@@ -3567,28 +3265,8 @@
                                 <w:sz w:val="23"/>
                                 <w:lang w:val="en-US"/>
                               </w:rPr>
-                              <w:t>grand</w:t>
-                            </w:r>
-                            <w:proofErr w:type="gramEnd"/>
-                            <w:r>
-                              <w:rPr>
-                                <w:rFonts w:ascii="Tahoma" w:eastAsia="Tahoma" w:hAnsi="Tahoma" w:cs="Tahoma"/>
-                                <w:b/>
-                                <w:sz w:val="23"/>
-                                <w:lang w:val="en-US"/>
-                              </w:rPr>
-                              <w:t>_</w:t>
-                            </w:r>
-                            <w:r>
-                              <w:rPr>
-                                <w:rFonts w:ascii="Tahoma" w:eastAsia="Tahoma" w:hAnsi="Tahoma" w:cs="Tahoma"/>
-                                <w:b/>
-                                <w:sz w:val="23"/>
-                                <w:lang w:val="en-US"/>
-                              </w:rPr>
                               <w:t>venta</w:t>
                             </w:r>
-                            <w:proofErr w:type="spellEnd"/>
                             <w:r>
                               <w:rPr>
                                 <w:rFonts w:ascii="Tahoma" w:eastAsia="Tahoma" w:hAnsi="Tahoma" w:cs="Tahoma"/>
@@ -3657,7 +3335,6 @@
                             <w:pPr>
                               <w:ind w:left="235"/>
                             </w:pPr>
-                            <w:proofErr w:type="gramStart"/>
                             <w:r>
                               <w:rPr>
                                 <w:rFonts w:ascii="Tahoma" w:eastAsia="Tahoma" w:hAnsi="Tahoma" w:cs="Tahoma"/>
@@ -3665,9 +3342,8 @@
                                 <w:sz w:val="23"/>
                                 <w:lang w:val="en-US"/>
                               </w:rPr>
-                              <w:t xml:space="preserve">{{ </w:t>
-                            </w:r>
-                            <w:proofErr w:type="spellStart"/>
+                              <w:t>{{ grand_</w:t>
+                            </w:r>
                             <w:r>
                               <w:rPr>
                                 <w:rFonts w:ascii="Tahoma" w:eastAsia="Tahoma" w:hAnsi="Tahoma" w:cs="Tahoma"/>
@@ -3675,28 +3351,8 @@
                                 <w:sz w:val="23"/>
                                 <w:lang w:val="en-US"/>
                               </w:rPr>
-                              <w:t>grand</w:t>
-                            </w:r>
-                            <w:proofErr w:type="gramEnd"/>
-                            <w:r>
-                              <w:rPr>
-                                <w:rFonts w:ascii="Tahoma" w:eastAsia="Tahoma" w:hAnsi="Tahoma" w:cs="Tahoma"/>
-                                <w:b/>
-                                <w:sz w:val="23"/>
-                                <w:lang w:val="en-US"/>
-                              </w:rPr>
-                              <w:t>_</w:t>
-                            </w:r>
-                            <w:r>
-                              <w:rPr>
-                                <w:rFonts w:ascii="Tahoma" w:eastAsia="Tahoma" w:hAnsi="Tahoma" w:cs="Tahoma"/>
-                                <w:b/>
-                                <w:sz w:val="23"/>
-                                <w:lang w:val="en-US"/>
-                              </w:rPr>
                               <w:t>venta</w:t>
                             </w:r>
-                            <w:proofErr w:type="spellEnd"/>
                             <w:r>
                               <w:rPr>
                                 <w:rFonts w:ascii="Tahoma" w:eastAsia="Tahoma" w:hAnsi="Tahoma" w:cs="Tahoma"/>
@@ -3816,96 +3472,6 @@
                             <w:pPr>
                               <w:pStyle w:val="Heading1"/>
                               <w:ind w:left="7"/>
-                              <w:rPr>
-                                <w:b w:val="0"/>
-                                <w:bCs/>
-                                <w:sz w:val="11"/>
-                                <w:szCs w:val="8"/>
-                                <w:lang w:val="es-ES"/>
-                              </w:rPr>
-                            </w:pPr>
-                            <w:r>
-                              <w:rPr>
-                                <w:b w:val="0"/>
-                                <w:bCs/>
-                                <w:sz w:val="11"/>
-                                <w:szCs w:val="8"/>
-                                <w:lang w:val="es-ES"/>
-                              </w:rPr>
-                              <w:t xml:space="preserve">{% </w:t>
-                            </w:r>
-                            <w:proofErr w:type="spellStart"/>
-                            <w:r>
-                              <w:rPr>
-                                <w:b w:val="0"/>
-                                <w:bCs/>
-                                <w:sz w:val="11"/>
-                                <w:szCs w:val="8"/>
-                                <w:lang w:val="es-ES"/>
-                              </w:rPr>
-                              <w:t>if</w:t>
-                            </w:r>
-                            <w:proofErr w:type="spellEnd"/>
-                            <w:r>
-                              <w:rPr>
-                                <w:b w:val="0"/>
-                                <w:bCs/>
-                                <w:sz w:val="11"/>
-                                <w:szCs w:val="8"/>
-                                <w:lang w:val="es-ES"/>
-                              </w:rPr>
-                              <w:t xml:space="preserve"> </w:t>
-                            </w:r>
-                            <w:proofErr w:type="spellStart"/>
-                            <w:r>
-                              <w:rPr>
-                                <w:b w:val="0"/>
-                                <w:bCs/>
-                                <w:sz w:val="11"/>
-                                <w:szCs w:val="8"/>
-                                <w:lang w:val="es-ES"/>
-                              </w:rPr>
-                              <w:t>include_specs</w:t>
-                            </w:r>
-                            <w:proofErr w:type="spellEnd"/>
-                            <w:r>
-                              <w:rPr>
-                                <w:b w:val="0"/>
-                                <w:bCs/>
-                                <w:sz w:val="11"/>
-                                <w:szCs w:val="8"/>
-                                <w:lang w:val="es-ES"/>
-                              </w:rPr>
-                              <w:t xml:space="preserve"> %}</w:t>
-                            </w:r>
-                          </w:p>
-                          <w:p>
-                            <w:pPr>
-                              <w:pStyle w:val="Heading1"/>
-                              <w:ind w:left="7"/>
-                              <w:rPr>
-                                <w:b w:val="0"/>
-                                <w:bCs/>
-                                <w:sz w:val="11"/>
-                                <w:szCs w:val="8"/>
-                                <w:lang w:val="es-ES"/>
-                              </w:rPr>
-                            </w:pPr>
-                            <w:r>
-                              <w:rPr>
-                                <w:b w:val="0"/>
-                                <w:bCs/>
-                                <w:sz w:val="11"/>
-                                <w:szCs w:val="8"/>
-                                <w:lang w:val="es-ES"/>
-                              </w:rPr>
-                              <w:t>**Especificaciones técnicas (Tracción)**</w:t>
-                            </w:r>
-                          </w:p>
-                          <w:p>
-                            <w:pPr>
-                              <w:pStyle w:val="Heading1"/>
-                              <w:ind w:left="7"/>
                             </w:pPr>
                             <w:r>
                               <w:t xml:space="preserve">2- CARACTERISTICAS DEL ASCENSOR </w:t>
@@ -4168,41 +3734,13 @@
                                     </w:rPr>
                                     <w:t xml:space="preserve">Pasajero </w:t>
                                   </w:r>
-                                  <w:proofErr w:type="gramStart"/>
                                   <w:r>
                                     <w:rPr>
                                       <w:rFonts w:ascii="Trebuchet MS" w:eastAsia="Trebuchet MS" w:hAnsi="Trebuchet MS" w:cs="Trebuchet MS"/>
                                       <w:sz w:val="19"/>
                                       <w:lang w:val="es-ES"/>
                                     </w:rPr>
-                                    <w:t xml:space="preserve">{{ </w:t>
-                                  </w:r>
-                                  <w:proofErr w:type="spellStart"/>
-                                  <w:r>
-                                    <w:rPr>
-                                      <w:rFonts w:ascii="Trebuchet MS" w:eastAsia="Trebuchet MS" w:hAnsi="Trebuchet MS" w:cs="Trebuchet MS"/>
-                                      <w:sz w:val="19"/>
-                                      <w:lang w:val="es-ES"/>
-                                    </w:rPr>
-                                    <w:t>machine</w:t>
-                                  </w:r>
-                                  <w:proofErr w:type="gramEnd"/>
-                                  <w:r>
-                                    <w:rPr>
-                                      <w:rFonts w:ascii="Trebuchet MS" w:eastAsia="Trebuchet MS" w:hAnsi="Trebuchet MS" w:cs="Trebuchet MS"/>
-                                      <w:sz w:val="19"/>
-                                      <w:lang w:val="es-ES"/>
-                                    </w:rPr>
-                                    <w:t>_room_text</w:t>
-                                  </w:r>
-                                  <w:proofErr w:type="spellEnd"/>
-                                  <w:r>
-                                    <w:rPr>
-                                      <w:rFonts w:ascii="Trebuchet MS" w:eastAsia="Trebuchet MS" w:hAnsi="Trebuchet MS" w:cs="Trebuchet MS"/>
-                                      <w:sz w:val="19"/>
-                                      <w:lang w:val="es-ES"/>
-                                    </w:rPr>
-                                    <w:t xml:space="preserve"> }}</w:t>
+                                    <w:t>{{ machine_room_text }}</w:t>
                                   </w:r>
                                 </w:p>
                               </w:tc>
@@ -4252,19 +3790,11 @@
                                     <w:ind w:left="113"/>
                                     <w:jc w:val="center"/>
                                   </w:pPr>
-                                  <w:proofErr w:type="gramStart"/>
                                   <w:r>
                                     <w:rPr>
                                       <w:lang w:val="en-US" w:eastAsia="en-US" w:bidi="ar-SA"/>
                                     </w:rPr>
-                                    <w:t>{{ capacity</w:t>
-                                  </w:r>
-                                  <w:proofErr w:type="gramEnd"/>
-                                  <w:r>
-                                    <w:rPr>
-                                      <w:lang w:val="en-US" w:eastAsia="en-US" w:bidi="ar-SA"/>
-                                    </w:rPr>
-                                    <w:t xml:space="preserve"> }}</w:t>
+                                    <w:t>{{ capacity }}</w:t>
                                   </w:r>
                                 </w:p>
                               </w:tc>
@@ -4290,34 +3820,11 @@
                                     </w:rPr>
                                     <w:t xml:space="preserve">  </w:t>
                                   </w:r>
-                                  <w:proofErr w:type="gramStart"/>
                                   <w:r>
                                     <w:rPr>
                                       <w:lang w:val="es-ES" w:eastAsia="en-US" w:bidi="ar-SA"/>
                                     </w:rPr>
-                                    <w:t xml:space="preserve">{{ </w:t>
-                                  </w:r>
-                                  <w:proofErr w:type="spellStart"/>
-                                  <w:r>
-                                    <w:rPr>
-                                      <w:lang w:val="es-ES" w:eastAsia="en-US" w:bidi="ar-SA"/>
-                                    </w:rPr>
-                                    <w:t>persons</w:t>
-                                  </w:r>
-                                  <w:proofErr w:type="spellEnd"/>
-                                  <w:proofErr w:type="gramEnd"/>
-                                  <w:r>
-                                    <w:rPr>
-                                      <w:lang w:val="es-ES" w:eastAsia="en-US" w:bidi="ar-SA"/>
-                                    </w:rPr>
-                                    <w:t xml:space="preserve"> </w:t>
-                                  </w:r>
-                                  <w:proofErr w:type="gramStart"/>
-                                  <w:r>
-                                    <w:rPr>
-                                      <w:lang w:val="es-ES" w:eastAsia="en-US" w:bidi="ar-SA"/>
-                                    </w:rPr>
-                                    <w:t xml:space="preserve">}}  </w:t>
+                                    <w:t xml:space="preserve">{{ persons }}  </w:t>
                                   </w:r>
                                   <w:r>
                                     <w:rPr>
@@ -4326,7 +3833,6 @@
                                     </w:rPr>
                                     <w:t xml:space="preserve"> </w:t>
                                   </w:r>
-                                  <w:proofErr w:type="gramEnd"/>
                                   <w:r>
                                     <w:rPr>
                                       <w:rFonts w:ascii="Trebuchet MS" w:eastAsia="Trebuchet MS" w:hAnsi="Trebuchet MS" w:cs="Trebuchet MS"/>
@@ -4439,27 +3945,11 @@
                                     <w:ind w:left="115"/>
                                     <w:jc w:val="center"/>
                                   </w:pPr>
-                                  <w:proofErr w:type="gramStart"/>
                                   <w:r>
                                     <w:rPr>
                                       <w:lang w:val="es-ES" w:eastAsia="en-US" w:bidi="ar-SA"/>
                                     </w:rPr>
-                                    <w:t xml:space="preserve">{{ </w:t>
-                                  </w:r>
-                                  <w:proofErr w:type="spellStart"/>
-                                  <w:r>
-                                    <w:rPr>
-                                      <w:lang w:val="es-ES" w:eastAsia="en-US" w:bidi="ar-SA"/>
-                                    </w:rPr>
-                                    <w:t>floors</w:t>
-                                  </w:r>
-                                  <w:proofErr w:type="spellEnd"/>
-                                  <w:proofErr w:type="gramEnd"/>
-                                  <w:r>
-                                    <w:rPr>
-                                      <w:lang w:val="es-ES" w:eastAsia="en-US" w:bidi="ar-SA"/>
-                                    </w:rPr>
-                                    <w:t xml:space="preserve"> }} </w:t>
+                                    <w:t xml:space="preserve">{{ floors }} </w:t>
                                   </w:r>
                                   <w:r>
                                     <w:rPr>
@@ -4909,33 +4399,11 @@
                                     <w:ind w:left="113"/>
                                     <w:jc w:val="center"/>
                                   </w:pPr>
-                                  <w:proofErr w:type="gramStart"/>
                                   <w:r>
                                     <w:rPr>
                                       <w:lang w:val="en-US" w:eastAsia="en-US" w:bidi="ar-SA"/>
                                     </w:rPr>
-                                    <w:t xml:space="preserve">{{ </w:t>
-                                  </w:r>
-                                  <w:proofErr w:type="spellStart"/>
-                                  <w:r>
-                                    <w:rPr>
-                                      <w:lang w:val="en-US" w:eastAsia="en-US" w:bidi="ar-SA"/>
-                                    </w:rPr>
-                                    <w:t>door</w:t>
-                                  </w:r>
-                                  <w:proofErr w:type="gramEnd"/>
-                                  <w:r>
-                                    <w:rPr>
-                                      <w:lang w:val="en-US" w:eastAsia="en-US" w:bidi="ar-SA"/>
-                                    </w:rPr>
-                                    <w:t>_text</w:t>
-                                  </w:r>
-                                  <w:proofErr w:type="spellEnd"/>
-                                  <w:r>
-                                    <w:rPr>
-                                      <w:lang w:val="en-US" w:eastAsia="en-US" w:bidi="ar-SA"/>
-                                    </w:rPr>
-                                    <w:t xml:space="preserve"> }}</w:t>
+                                    <w:t>{{ door_text }}</w:t>
                                   </w:r>
                                 </w:p>
                               </w:tc>
@@ -5336,33 +4804,6 @@
                               </w:tc>
                             </w:tr>
                           </w:tbl>
-                          <w:p>
-                            <w:pPr>
-                              <w:rPr>
-                                <w:lang w:val="es-ES"/>
-                              </w:rPr>
-                            </w:pPr>
-                            <w:r>
-                              <w:rPr>
-                                <w:lang w:val="es-ES"/>
-                              </w:rPr>
-                              <w:t xml:space="preserve">{% </w:t>
-                            </w:r>
-                            <w:proofErr w:type="spellStart"/>
-                            <w:r>
-                              <w:rPr>
-                                <w:lang w:val="es-ES"/>
-                              </w:rPr>
-                              <w:t>endif</w:t>
-                            </w:r>
-                            <w:proofErr w:type="spellEnd"/>
-                            <w:r>
-                              <w:rPr>
-                                <w:lang w:val="es-ES"/>
-                              </w:rPr>
-                              <w:t xml:space="preserve"> %}</w:t>
-                            </w:r>
-                          </w:p>
                           <w:p/>
                         </w:txbxContent>
                       </wps:txbx>
@@ -5389,96 +4830,6 @@
               <v:shape w14:anchorId="54BA0AF8" id="Text Box 45" o:spid="_x0000_s1029" type="#_x0000_t202" style="position:absolute;margin-left:-24pt;margin-top:-75.4pt;width:484.1pt;height:524.35pt;z-index:251672576;visibility:visible;mso-wrap-style:square;mso-width-percent:0;mso-height-percent:0;mso-wrap-distance-left:9pt;mso-wrap-distance-top:0;mso-wrap-distance-right:9pt;mso-wrap-distance-bottom:0;mso-position-horizontal:absolute;mso-position-horizontal-relative:text;mso-position-vertical:absolute;mso-position-vertical-relative:text;mso-width-percent:0;mso-height-percent:0;mso-width-relative:margin;mso-height-relative:margin;v-text-anchor:top" o:gfxdata="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" fillcolor="white [3201]" stroked="f" strokeweight=".5pt">
                 <v:textbox>
                   <w:txbxContent>
-                    <w:p>
-                      <w:pPr>
-                        <w:pStyle w:val="Heading1"/>
-                        <w:ind w:left="7"/>
-                        <w:rPr>
-                          <w:b w:val="0"/>
-                          <w:bCs/>
-                          <w:sz w:val="11"/>
-                          <w:szCs w:val="8"/>
-                          <w:lang w:val="es-ES"/>
-                        </w:rPr>
-                      </w:pPr>
-                      <w:r>
-                        <w:rPr>
-                          <w:b w:val="0"/>
-                          <w:bCs/>
-                          <w:sz w:val="11"/>
-                          <w:szCs w:val="8"/>
-                          <w:lang w:val="es-ES"/>
-                        </w:rPr>
-                        <w:t xml:space="preserve">{% </w:t>
-                      </w:r>
-                      <w:proofErr w:type="spellStart"/>
-                      <w:r>
-                        <w:rPr>
-                          <w:b w:val="0"/>
-                          <w:bCs/>
-                          <w:sz w:val="11"/>
-                          <w:szCs w:val="8"/>
-                          <w:lang w:val="es-ES"/>
-                        </w:rPr>
-                        <w:t>if</w:t>
-                      </w:r>
-                      <w:proofErr w:type="spellEnd"/>
-                      <w:r>
-                        <w:rPr>
-                          <w:b w:val="0"/>
-                          <w:bCs/>
-                          <w:sz w:val="11"/>
-                          <w:szCs w:val="8"/>
-                          <w:lang w:val="es-ES"/>
-                        </w:rPr>
-                        <w:t xml:space="preserve"> </w:t>
-                      </w:r>
-                      <w:proofErr w:type="spellStart"/>
-                      <w:r>
-                        <w:rPr>
-                          <w:b w:val="0"/>
-                          <w:bCs/>
-                          <w:sz w:val="11"/>
-                          <w:szCs w:val="8"/>
-                          <w:lang w:val="es-ES"/>
-                        </w:rPr>
-                        <w:t>include_specs</w:t>
-                      </w:r>
-                      <w:proofErr w:type="spellEnd"/>
-                      <w:r>
-                        <w:rPr>
-                          <w:b w:val="0"/>
-                          <w:bCs/>
-                          <w:sz w:val="11"/>
-                          <w:szCs w:val="8"/>
-                          <w:lang w:val="es-ES"/>
-                        </w:rPr>
-                        <w:t xml:space="preserve"> %}</w:t>
-                      </w:r>
-                    </w:p>
-                    <w:p>
-                      <w:pPr>
-                        <w:pStyle w:val="Heading1"/>
-                        <w:ind w:left="7"/>
-                        <w:rPr>
-                          <w:b w:val="0"/>
-                          <w:bCs/>
-                          <w:sz w:val="11"/>
-                          <w:szCs w:val="8"/>
-                          <w:lang w:val="es-ES"/>
-                        </w:rPr>
-                      </w:pPr>
-                      <w:r>
-                        <w:rPr>
-                          <w:b w:val="0"/>
-                          <w:bCs/>
-                          <w:sz w:val="11"/>
-                          <w:szCs w:val="8"/>
-                          <w:lang w:val="es-ES"/>
-                        </w:rPr>
-                        <w:t>**Especificaciones técnicas (Tracción)**</w:t>
-                      </w:r>
-                    </w:p>
                     <w:p>
                       <w:pPr>
                         <w:pStyle w:val="Heading1"/>
@@ -5745,41 +5096,13 @@
                               </w:rPr>
                               <w:t xml:space="preserve">Pasajero </w:t>
                             </w:r>
-                            <w:proofErr w:type="gramStart"/>
                             <w:r>
                               <w:rPr>
                                 <w:rFonts w:ascii="Trebuchet MS" w:eastAsia="Trebuchet MS" w:hAnsi="Trebuchet MS" w:cs="Trebuchet MS"/>
                                 <w:sz w:val="19"/>
                                 <w:lang w:val="es-ES"/>
                               </w:rPr>
-                              <w:t xml:space="preserve">{{ </w:t>
-                            </w:r>
-                            <w:proofErr w:type="spellStart"/>
-                            <w:r>
-                              <w:rPr>
-                                <w:rFonts w:ascii="Trebuchet MS" w:eastAsia="Trebuchet MS" w:hAnsi="Trebuchet MS" w:cs="Trebuchet MS"/>
-                                <w:sz w:val="19"/>
-                                <w:lang w:val="es-ES"/>
-                              </w:rPr>
-                              <w:t>machine</w:t>
-                            </w:r>
-                            <w:proofErr w:type="gramEnd"/>
-                            <w:r>
-                              <w:rPr>
-                                <w:rFonts w:ascii="Trebuchet MS" w:eastAsia="Trebuchet MS" w:hAnsi="Trebuchet MS" w:cs="Trebuchet MS"/>
-                                <w:sz w:val="19"/>
-                                <w:lang w:val="es-ES"/>
-                              </w:rPr>
-                              <w:t>_room_text</w:t>
-                            </w:r>
-                            <w:proofErr w:type="spellEnd"/>
-                            <w:r>
-                              <w:rPr>
-                                <w:rFonts w:ascii="Trebuchet MS" w:eastAsia="Trebuchet MS" w:hAnsi="Trebuchet MS" w:cs="Trebuchet MS"/>
-                                <w:sz w:val="19"/>
-                                <w:lang w:val="es-ES"/>
-                              </w:rPr>
-                              <w:t xml:space="preserve"> }}</w:t>
+                              <w:t>{{ machine_room_text }}</w:t>
                             </w:r>
                           </w:p>
                         </w:tc>
@@ -5829,19 +5152,11 @@
                               <w:ind w:left="113"/>
                               <w:jc w:val="center"/>
                             </w:pPr>
-                            <w:proofErr w:type="gramStart"/>
                             <w:r>
                               <w:rPr>
                                 <w:lang w:val="en-US" w:eastAsia="en-US" w:bidi="ar-SA"/>
                               </w:rPr>
-                              <w:t>{{ capacity</w:t>
-                            </w:r>
-                            <w:proofErr w:type="gramEnd"/>
-                            <w:r>
-                              <w:rPr>
-                                <w:lang w:val="en-US" w:eastAsia="en-US" w:bidi="ar-SA"/>
-                              </w:rPr>
-                              <w:t xml:space="preserve"> }}</w:t>
+                              <w:t>{{ capacity }}</w:t>
                             </w:r>
                           </w:p>
                         </w:tc>
@@ -5867,34 +5182,11 @@
                               </w:rPr>
                               <w:t xml:space="preserve">  </w:t>
                             </w:r>
-                            <w:proofErr w:type="gramStart"/>
                             <w:r>
                               <w:rPr>
                                 <w:lang w:val="es-ES" w:eastAsia="en-US" w:bidi="ar-SA"/>
                               </w:rPr>
-                              <w:t xml:space="preserve">{{ </w:t>
-                            </w:r>
-                            <w:proofErr w:type="spellStart"/>
-                            <w:r>
-                              <w:rPr>
-                                <w:lang w:val="es-ES" w:eastAsia="en-US" w:bidi="ar-SA"/>
-                              </w:rPr>
-                              <w:t>persons</w:t>
-                            </w:r>
-                            <w:proofErr w:type="spellEnd"/>
-                            <w:proofErr w:type="gramEnd"/>
-                            <w:r>
-                              <w:rPr>
-                                <w:lang w:val="es-ES" w:eastAsia="en-US" w:bidi="ar-SA"/>
-                              </w:rPr>
-                              <w:t xml:space="preserve"> </w:t>
-                            </w:r>
-                            <w:proofErr w:type="gramStart"/>
-                            <w:r>
-                              <w:rPr>
-                                <w:lang w:val="es-ES" w:eastAsia="en-US" w:bidi="ar-SA"/>
-                              </w:rPr>
-                              <w:t xml:space="preserve">}}  </w:t>
+                              <w:t xml:space="preserve">{{ persons }}  </w:t>
                             </w:r>
                             <w:r>
                               <w:rPr>
@@ -5903,7 +5195,6 @@
                               </w:rPr>
                               <w:t xml:space="preserve"> </w:t>
                             </w:r>
-                            <w:proofErr w:type="gramEnd"/>
                             <w:r>
                               <w:rPr>
                                 <w:rFonts w:ascii="Trebuchet MS" w:eastAsia="Trebuchet MS" w:hAnsi="Trebuchet MS" w:cs="Trebuchet MS"/>
@@ -6016,27 +5307,11 @@
                               <w:ind w:left="115"/>
                               <w:jc w:val="center"/>
                             </w:pPr>
-                            <w:proofErr w:type="gramStart"/>
                             <w:r>
                               <w:rPr>
                                 <w:lang w:val="es-ES" w:eastAsia="en-US" w:bidi="ar-SA"/>
                               </w:rPr>
-                              <w:t xml:space="preserve">{{ </w:t>
-                            </w:r>
-                            <w:proofErr w:type="spellStart"/>
-                            <w:r>
-                              <w:rPr>
-                                <w:lang w:val="es-ES" w:eastAsia="en-US" w:bidi="ar-SA"/>
-                              </w:rPr>
-                              <w:t>floors</w:t>
-                            </w:r>
-                            <w:proofErr w:type="spellEnd"/>
-                            <w:proofErr w:type="gramEnd"/>
-                            <w:r>
-                              <w:rPr>
-                                <w:lang w:val="es-ES" w:eastAsia="en-US" w:bidi="ar-SA"/>
-                              </w:rPr>
-                              <w:t xml:space="preserve"> }} </w:t>
+                              <w:t xml:space="preserve">{{ floors }} </w:t>
                             </w:r>
                             <w:r>
                               <w:rPr>
@@ -6486,33 +5761,11 @@
                               <w:ind w:left="113"/>
                               <w:jc w:val="center"/>
                             </w:pPr>
-                            <w:proofErr w:type="gramStart"/>
                             <w:r>
                               <w:rPr>
                                 <w:lang w:val="en-US" w:eastAsia="en-US" w:bidi="ar-SA"/>
                               </w:rPr>
-                              <w:t xml:space="preserve">{{ </w:t>
-                            </w:r>
-                            <w:proofErr w:type="spellStart"/>
-                            <w:r>
-                              <w:rPr>
-                                <w:lang w:val="en-US" w:eastAsia="en-US" w:bidi="ar-SA"/>
-                              </w:rPr>
-                              <w:t>door</w:t>
-                            </w:r>
-                            <w:proofErr w:type="gramEnd"/>
-                            <w:r>
-                              <w:rPr>
-                                <w:lang w:val="en-US" w:eastAsia="en-US" w:bidi="ar-SA"/>
-                              </w:rPr>
-                              <w:t>_text</w:t>
-                            </w:r>
-                            <w:proofErr w:type="spellEnd"/>
-                            <w:r>
-                              <w:rPr>
-                                <w:lang w:val="en-US" w:eastAsia="en-US" w:bidi="ar-SA"/>
-                              </w:rPr>
-                              <w:t xml:space="preserve"> }}</w:t>
+                              <w:t>{{ door_text }}</w:t>
                             </w:r>
                           </w:p>
                         </w:tc>
@@ -6913,33 +6166,6 @@
                         </w:tc>
                       </w:tr>
                     </w:tbl>
-                    <w:p>
-                      <w:pPr>
-                        <w:rPr>
-                          <w:lang w:val="es-ES"/>
-                        </w:rPr>
-                      </w:pPr>
-                      <w:r>
-                        <w:rPr>
-                          <w:lang w:val="es-ES"/>
-                        </w:rPr>
-                        <w:t xml:space="preserve">{% </w:t>
-                      </w:r>
-                      <w:proofErr w:type="spellStart"/>
-                      <w:r>
-                        <w:rPr>
-                          <w:lang w:val="es-ES"/>
-                        </w:rPr>
-                        <w:t>endif</w:t>
-                      </w:r>
-                      <w:proofErr w:type="spellEnd"/>
-                      <w:r>
-                        <w:rPr>
-                          <w:lang w:val="es-ES"/>
-                        </w:rPr>
-                        <w:t xml:space="preserve"> %}</w:t>
-                      </w:r>
-                    </w:p>
                     <w:p/>
                   </w:txbxContent>
                 </v:textbox>
@@ -7281,25 +6507,7 @@
                                       <w:sz w:val="20"/>
                                       <w:lang w:val="es-ES"/>
                                     </w:rPr>
-                                    <w:t xml:space="preserve">Electrodos, gratas, discos de corte. pintura anticorrosiva, doble fas, </w:t>
-                                  </w:r>
-                                  <w:proofErr w:type="spellStart"/>
-                                  <w:r>
-                                    <w:rPr>
-                                      <w:rFonts w:ascii="Times New Roman" w:eastAsia="Times New Roman" w:hAnsi="Times New Roman" w:cs="Times New Roman"/>
-                                      <w:sz w:val="20"/>
-                                      <w:lang w:val="es-ES"/>
-                                    </w:rPr>
-                                    <w:t>sikaflex</w:t>
-                                  </w:r>
-                                  <w:proofErr w:type="spellEnd"/>
-                                  <w:r>
-                                    <w:rPr>
-                                      <w:rFonts w:ascii="Times New Roman" w:eastAsia="Times New Roman" w:hAnsi="Times New Roman" w:cs="Times New Roman"/>
-                                      <w:sz w:val="20"/>
-                                      <w:lang w:val="es-ES"/>
-                                    </w:rPr>
-                                    <w:t xml:space="preserve"> y mano de obra de pintura </w:t>
+                                    <w:t xml:space="preserve">Electrodos, gratas, discos de corte. pintura anticorrosiva, doble fas, sikaflex y mano de obra de pintura </w:t>
                                   </w:r>
                                 </w:p>
                               </w:tc>
@@ -7682,25 +6890,7 @@
                                       <w:sz w:val="20"/>
                                       <w:lang w:val="es-ES"/>
                                     </w:rPr>
-                                    <w:t xml:space="preserve">Mano de obra de bancada y </w:t>
-                                  </w:r>
-                                  <w:proofErr w:type="spellStart"/>
-                                  <w:r>
-                                    <w:rPr>
-                                      <w:rFonts w:ascii="Times New Roman" w:eastAsia="Times New Roman" w:hAnsi="Times New Roman" w:cs="Times New Roman"/>
-                                      <w:sz w:val="20"/>
-                                      <w:lang w:val="es-ES"/>
-                                    </w:rPr>
-                                    <w:t>perbola</w:t>
-                                  </w:r>
-                                  <w:proofErr w:type="spellEnd"/>
-                                  <w:r>
-                                    <w:rPr>
-                                      <w:rFonts w:ascii="Times New Roman" w:eastAsia="Times New Roman" w:hAnsi="Times New Roman" w:cs="Times New Roman"/>
-                                      <w:sz w:val="20"/>
-                                      <w:lang w:val="es-ES"/>
-                                    </w:rPr>
-                                    <w:t xml:space="preserve"> </w:t>
+                                    <w:t xml:space="preserve">Mano de obra de bancada y perbola </w:t>
                                   </w:r>
                                 </w:p>
                               </w:tc>
@@ -8231,25 +7421,7 @@
                                 <w:sz w:val="20"/>
                                 <w:lang w:val="es-ES"/>
                               </w:rPr>
-                              <w:t xml:space="preserve">Electrodos, gratas, discos de corte. pintura anticorrosiva, doble fas, </w:t>
-                            </w:r>
-                            <w:proofErr w:type="spellStart"/>
-                            <w:r>
-                              <w:rPr>
-                                <w:rFonts w:ascii="Times New Roman" w:eastAsia="Times New Roman" w:hAnsi="Times New Roman" w:cs="Times New Roman"/>
-                                <w:sz w:val="20"/>
-                                <w:lang w:val="es-ES"/>
-                              </w:rPr>
-                              <w:t>sikaflex</w:t>
-                            </w:r>
-                            <w:proofErr w:type="spellEnd"/>
-                            <w:r>
-                              <w:rPr>
-                                <w:rFonts w:ascii="Times New Roman" w:eastAsia="Times New Roman" w:hAnsi="Times New Roman" w:cs="Times New Roman"/>
-                                <w:sz w:val="20"/>
-                                <w:lang w:val="es-ES"/>
-                              </w:rPr>
-                              <w:t xml:space="preserve"> y mano de obra de pintura </w:t>
+                              <w:t xml:space="preserve">Electrodos, gratas, discos de corte. pintura anticorrosiva, doble fas, sikaflex y mano de obra de pintura </w:t>
                             </w:r>
                           </w:p>
                         </w:tc>
@@ -8632,25 +7804,7 @@
                                 <w:sz w:val="20"/>
                                 <w:lang w:val="es-ES"/>
                               </w:rPr>
-                              <w:t xml:space="preserve">Mano de obra de bancada y </w:t>
-                            </w:r>
-                            <w:proofErr w:type="spellStart"/>
-                            <w:r>
-                              <w:rPr>
-                                <w:rFonts w:ascii="Times New Roman" w:eastAsia="Times New Roman" w:hAnsi="Times New Roman" w:cs="Times New Roman"/>
-                                <w:sz w:val="20"/>
-                                <w:lang w:val="es-ES"/>
-                              </w:rPr>
-                              <w:t>perbola</w:t>
-                            </w:r>
-                            <w:proofErr w:type="spellEnd"/>
-                            <w:r>
-                              <w:rPr>
-                                <w:rFonts w:ascii="Times New Roman" w:eastAsia="Times New Roman" w:hAnsi="Times New Roman" w:cs="Times New Roman"/>
-                                <w:sz w:val="20"/>
-                                <w:lang w:val="es-ES"/>
-                              </w:rPr>
-                              <w:t xml:space="preserve"> </w:t>
+                              <w:t xml:space="preserve">Mano de obra de bancada y perbola </w:t>
                             </w:r>
                           </w:p>
                         </w:tc>
@@ -9409,21 +8563,12 @@
                               </w:rPr>
                               <w:t xml:space="preserve">CIENTO VEINTE (120) </w:t>
                             </w:r>
-                            <w:proofErr w:type="spellStart"/>
                             <w:r>
                               <w:rPr>
                                 <w:rFonts w:ascii="Cambria" w:eastAsia="Cambria" w:hAnsi="Cambria" w:cs="Cambria"/>
                                 <w:lang w:val="es-ES" w:eastAsia="en-US" w:bidi="ar-SA"/>
                               </w:rPr>
-                              <w:t>dı́as</w:t>
-                            </w:r>
-                            <w:proofErr w:type="spellEnd"/>
-                            <w:r>
-                              <w:rPr>
-                                <w:rFonts w:ascii="Cambria" w:eastAsia="Cambria" w:hAnsi="Cambria" w:cs="Cambria"/>
-                                <w:lang w:val="es-ES" w:eastAsia="en-US" w:bidi="ar-SA"/>
-                              </w:rPr>
-                              <w:t xml:space="preserve">, a partir de la firma del contrato y de receptar el abono inicial </w:t>
+                              <w:t xml:space="preserve">dı́as, a partir de la firma del contrato y de receptar el abono inicial </w:t>
                             </w:r>
                           </w:p>
                           <w:p>
@@ -9933,21 +9078,12 @@
                         </w:rPr>
                         <w:t xml:space="preserve">CIENTO VEINTE (120) </w:t>
                       </w:r>
-                      <w:proofErr w:type="spellStart"/>
                       <w:r>
                         <w:rPr>
                           <w:rFonts w:ascii="Cambria" w:eastAsia="Cambria" w:hAnsi="Cambria" w:cs="Cambria"/>
                           <w:lang w:val="es-ES" w:eastAsia="en-US" w:bidi="ar-SA"/>
                         </w:rPr>
-                        <w:t>dı́as</w:t>
-                      </w:r>
-                      <w:proofErr w:type="spellEnd"/>
-                      <w:r>
-                        <w:rPr>
-                          <w:rFonts w:ascii="Cambria" w:eastAsia="Cambria" w:hAnsi="Cambria" w:cs="Cambria"/>
-                          <w:lang w:val="es-ES" w:eastAsia="en-US" w:bidi="ar-SA"/>
-                        </w:rPr>
-                        <w:t xml:space="preserve">, a partir de la firma del contrato y de receptar el abono inicial </w:t>
+                        <w:t xml:space="preserve">dı́as, a partir de la firma del contrato y de receptar el abono inicial </w:t>
                       </w:r>
                     </w:p>
                     <w:p>
@@ -10000,49 +9136,7 @@
         <w:rPr>
           <w:lang w:val="en-US"/>
         </w:rPr>
-        <w:t xml:space="preserve">  </w:t>
-      </w:r>
-      <w:proofErr w:type="gramStart"/>
-      <w:r>
-        <w:rPr>
-          <w:lang w:val="en-US"/>
-        </w:rPr>
-        <w:t xml:space="preserve">{{ </w:t>
-      </w:r>
-      <w:proofErr w:type="spellStart"/>
-      <w:r>
-        <w:rPr>
-          <w:lang w:val="en-US"/>
-        </w:rPr>
-        <w:t>it</w:t>
-      </w:r>
-      <w:proofErr w:type="gramEnd"/>
-      <w:r>
-        <w:rPr>
-          <w:lang w:val="en-US"/>
-        </w:rPr>
-        <w:t>.</w:t>
-      </w:r>
-      <w:proofErr w:type="gramStart"/>
-      <w:r>
-        <w:rPr>
-          <w:lang w:val="en-US"/>
-        </w:rPr>
-        <w:t>text</w:t>
-      </w:r>
-      <w:proofErr w:type="spellEnd"/>
-      <w:r>
-        <w:rPr>
-          <w:lang w:val="en-US"/>
-        </w:rPr>
-        <w:t xml:space="preserve"> }</w:t>
-      </w:r>
-      <w:proofErr w:type="gramEnd"/>
-      <w:r>
-        <w:rPr>
-          <w:lang w:val="en-US"/>
-        </w:rPr>
-        <w:t>}</w:t>
+        <w:t xml:space="preserve">  {{ it.text }}</w:t>
       </w:r>
     </w:p>
     <w:p>

</xml_diff>